<commit_message>
Mise à jour automatique depuis Google Drive
</commit_message>
<xml_diff>
--- a/docs/CahierDesCharges/CahierDesCharges.docx
+++ b/docs/CahierDesCharges/CahierDesCharges.docx
@@ -17,7 +17,18 @@
         <w:rPr>
           <w:rtl w:val="0"/>
         </w:rPr>
-        <w:t xml:space="preserve">Cahier des charges SolarPerform</w:t>
+        <w:t xml:space="preserve">Cahier des charges </w:t>
+      </w:r>
+      <w:r>
+        <w:rPr>
+          <w:rtl w:val="0"/>
+        </w:rPr>
+        <w:t xml:space="preserve">SolarPerform</w:t>
+      </w:r>
+      <w:r>
+        <w:rPr>
+          <w:rtl w:val="0"/>
+        </w:rPr>
       </w:r>
     </w:p>
     <w:p>
@@ -62,7 +73,18 @@
         <w:rPr>
           <w:rtl w:val="0"/>
         </w:rPr>
-        <w:t xml:space="preserve"> SolarPerform</w:t>
+        <w:t xml:space="preserve"> </w:t>
+      </w:r>
+      <w:r>
+        <w:rPr>
+          <w:rtl w:val="0"/>
+        </w:rPr>
+        <w:t xml:space="preserve">SolarPerform</w:t>
+      </w:r>
+      <w:r>
+        <w:rPr>
+          <w:rtl w:val="0"/>
+        </w:rPr>
         <w:br w:type="textWrapping"/>
       </w:r>
       <w:r>

</xml_diff>